<commit_message>
+ load and show question passage at server 0
</commit_message>
<xml_diff>
--- a/samples/passageQuestions.docx
+++ b/samples/passageQuestions.docx
@@ -6,8 +6,299 @@
       <w:pPr>
         <w:spacing w:after="0"/>
       </w:pPr>
+      <w:r>
+        <w:t>&lt;PASSAGE&gt;</w:t>
+      </w:r>
+    </w:p>
+    <w:p>
+      <w:pPr>
+        <w:spacing w:after="0"/>
+      </w:pPr>
+      <w:r>
+        <w:t>{https://www.englishtestsonline.com/short-advanced-reading-comprehension-test-40-with-mcqs-and-answers/</w:t>
+      </w:r>
+      <w:r>
+        <w:tab/>
+      </w:r>
+    </w:p>
+    <w:p>
+      <w:pPr>
+        <w:spacing w:after="0"/>
+      </w:pPr>
+      <w:r>
+        <w:t xml:space="preserve">    </w:t>
+      </w:r>
+      <w:r>
+        <w:t xml:space="preserve">    </w:t>
+      </w:r>
+      <w:r>
+        <w:t>Looking ahead from the present position where food production has kept ahead of population growth globally, but has fallen per capita in 55 (mainly African) countries, it would seem that these trends will continue. About 30 countries - most of them African - can expect serious problems unless they reduce population growth and give higher priority to agriculture and conservation. Though a warmer, wetter earth with high CO2 levels is likely to be capable of producing more food, the amounts will still be inadequate for many poorer countries. In many cases, the population projections are greater than the entire local land resources can support.}</w:t>
+      </w:r>
+    </w:p>
+    <w:p>
+      <w:pPr>
+        <w:spacing w:after="0"/>
+      </w:pPr>
+    </w:p>
+    <w:p>
+      <w:pPr>
+        <w:spacing w:after="0"/>
+      </w:pPr>
+      <w:r>
+        <w:t>Of all the countries in the world it is those in Africa ___.</w:t>
+      </w:r>
+    </w:p>
+    <w:p>
+      <w:pPr>
+        <w:spacing w:after="0"/>
+      </w:pPr>
+      <w:r>
+        <w:t>which have taken the most drastic measures to prevent population growth</w:t>
+      </w:r>
+    </w:p>
+    <w:p>
+      <w:pPr>
+        <w:spacing w:after="0"/>
+      </w:pPr>
+      <w:r>
+        <w:t>\that are most threatened by food shortages</w:t>
+      </w:r>
+    </w:p>
+    <w:p>
+      <w:pPr>
+        <w:spacing w:after="0"/>
+      </w:pPr>
+      <w:r>
+        <w:t>which are environmentally most at a disadvantage</w:t>
+      </w:r>
+    </w:p>
+    <w:p>
+      <w:pPr>
+        <w:spacing w:after="0"/>
+      </w:pPr>
+      <w:r>
+        <w:t>that are most conscious of the need to preserve the environment</w:t>
+      </w:r>
+    </w:p>
+    <w:p>
+      <w:pPr>
+        <w:spacing w:after="0"/>
+      </w:pPr>
+    </w:p>
+    <w:p>
+      <w:pPr>
+        <w:spacing w:after="0"/>
+      </w:pPr>
+      <w:r>
+        <w:t>It is argued in the passage that __.</w:t>
+      </w:r>
+    </w:p>
+    <w:p>
+      <w:pPr>
+        <w:spacing w:after="0"/>
+      </w:pPr>
+      <w:r>
+        <w:t>\changes in world climate are increasing the problems of food production</w:t>
+      </w:r>
+    </w:p>
+    <w:p>
+      <w:pPr>
+        <w:spacing w:after="0"/>
+      </w:pPr>
+      <w:r>
+        <w:t>agricultural development will presently put an end to global food shortages</w:t>
+      </w:r>
+    </w:p>
+    <w:p>
+      <w:pPr>
+        <w:spacing w:after="0"/>
+      </w:pPr>
+      <w:r>
+        <w:t>with the exception of African countries, the global production of food is adequate and likely to continue so</w:t>
+      </w:r>
+    </w:p>
+    <w:p>
+      <w:pPr>
+        <w:spacing w:after="0"/>
+      </w:pPr>
+      <w:r>
+        <w:t>the conservation of land resources is of minor importance</w:t>
+      </w:r>
+    </w:p>
+    <w:p>
+      <w:pPr>
+        <w:spacing w:after="0"/>
+      </w:pPr>
+    </w:p>
+    <w:p>
+      <w:pPr>
+        <w:spacing w:after="0"/>
+      </w:pPr>
+      <w:r>
+        <w:t>According to the passage, it is anticipated that __.</w:t>
+      </w:r>
+    </w:p>
+    <w:p>
+      <w:pPr>
+        <w:spacing w:after="0"/>
+      </w:pPr>
+      <w:r>
+        <w:t>food production will double in the years ahead</w:t>
+      </w:r>
+    </w:p>
+    <w:p>
+      <w:pPr>
+        <w:spacing w:after="0"/>
+      </w:pPr>
+      <w:r>
+        <w:t>the present situation concerning population growth and food production will soon improve</w:t>
+      </w:r>
+    </w:p>
+    <w:p>
+      <w:pPr>
+        <w:spacing w:after="0"/>
+      </w:pPr>
+      <w:r>
+        <w:t>all the African countries will soon solve all their population problems</w:t>
+      </w:r>
+    </w:p>
+    <w:p>
+      <w:pPr>
+        <w:spacing w:after="0"/>
+      </w:pPr>
+      <w:r>
+        <w:t>\unless serious measures are taken, the poor countries of the world will be faced with famine</w:t>
+      </w:r>
+    </w:p>
+    <w:p>
+      <w:pPr>
+        <w:spacing w:after="0"/>
+      </w:pPr>
+    </w:p>
+    <w:p>
+      <w:pPr>
+        <w:spacing w:after="0"/>
+      </w:pPr>
+      <w:r>
+        <w:t>&lt;PASSAGE&gt;</w:t>
+      </w:r>
+    </w:p>
+    <w:p>
+      <w:pPr>
+        <w:spacing w:after="0"/>
+      </w:pPr>
+      <w:r>
+        <w:t xml:space="preserve">        </w:t>
+      </w:r>
+      <w:r>
+        <w:t xml:space="preserve">In one very long sentence, the introduction to the UN Charter expresses the ideals and the common goals of all the peoples whose governments joined together to form the UN. We the peoples of the UN determined to save succeeding generations from the scourge of war, which twice in our lifetime has brought untold suffering to mankind, and to reaffirm faith in fundamental rights, in the dignity and worth of the human person, in the equal rights of men and women and of nations large and small, and to establish conditions under which justice and respect for the obligations arising from treaties and other sources of international law can be maintained, and to promote social progress and better standards of life in larger freedom, and for these ends, to practise tolerance and live together in peace with one another as good neighbours, and to unite our strength to maintain international peace and security, and to ensure, by the acceptance of principles and the institution of methods, that armed force shall not be used, save in the common interest, and to employ international machinery for the </w:t>
+      </w:r>
+      <w:r>
+        <w:lastRenderedPageBreak/>
+        <w:t>promotion of economic and social advancement of all peoples, have resolved to combine our efforts to accomplish these aims.</w:t>
+      </w:r>
+    </w:p>
+    <w:p>
+      <w:pPr>
+        <w:spacing w:after="0"/>
+      </w:pPr>
+    </w:p>
+    <w:p>
+      <w:pPr>
+        <w:spacing w:after="0"/>
+      </w:pPr>
+      <w:r>
+        <w:t>The first stated goal of the UN was ___</w:t>
+      </w:r>
+    </w:p>
+    <w:p>
+      <w:pPr>
+        <w:spacing w:after="0"/>
+      </w:pPr>
+      <w:r>
+        <w:t>to supervise peace treaties</w:t>
+      </w:r>
+    </w:p>
+    <w:p>
+      <w:pPr>
+        <w:spacing w:after="0"/>
+      </w:pPr>
+      <w:r>
+        <w:t>to establish "The United Nations".</w:t>
+      </w:r>
+    </w:p>
+    <w:p>
+      <w:pPr>
+        <w:spacing w:after="0"/>
+      </w:pPr>
+      <w:r>
+        <w:t>to assist the "third world" countries</w:t>
+      </w:r>
+    </w:p>
+    <w:p>
+      <w:pPr>
+        <w:spacing w:after="0"/>
+      </w:pPr>
+      <w:r>
+        <w:t>\to prevent a third world war</w:t>
+      </w:r>
+    </w:p>
+    <w:p>
+      <w:pPr>
+        <w:spacing w:after="0"/>
+      </w:pPr>
+    </w:p>
+    <w:p>
+      <w:pPr>
+        <w:spacing w:after="0"/>
+      </w:pPr>
+      <w:r>
+        <w:t>Under its Charter, the UN guarantees ___</w:t>
+      </w:r>
+    </w:p>
+    <w:p>
+      <w:pPr>
+        <w:spacing w:after="0"/>
+      </w:pPr>
+      <w:r>
+        <w:t>never to use arms</w:t>
+      </w:r>
+    </w:p>
+    <w:p>
+      <w:pPr>
+        <w:spacing w:after="0"/>
+      </w:pPr>
+      <w:r>
+        <w:t>better standards of housing</w:t>
+      </w:r>
+    </w:p>
+    <w:p>
+      <w:pPr>
+        <w:spacing w:after="0"/>
+      </w:pPr>
+      <w:r>
+        <w:t>better education</w:t>
+      </w:r>
       <w:bookmarkStart w:id="0" w:name="_GoBack"/>
       <w:bookmarkEnd w:id="0"/>
+    </w:p>
+    <w:p>
+      <w:pPr>
+        <w:spacing w:after="0"/>
+      </w:pPr>
+      <w:r>
+        <w:t>\the human rights</w:t>
+      </w:r>
+    </w:p>
+    <w:p>
+      <w:pPr>
+        <w:spacing w:after="0"/>
+      </w:pPr>
+    </w:p>
+    <w:p>
+      <w:pPr>
+        <w:spacing w:after="0"/>
+      </w:pPr>
       <w:r>
         <w:t>&lt;PASSAGE&gt;</w:t>
       </w:r>
@@ -17,288 +308,6 @@
         <w:spacing w:after="0"/>
       </w:pPr>
       <w:r>
-        <w:t>{https://www.englishtestsonline.com/short-advanced-reading-comprehension-test-40-with-mcqs-and-answers/</w:t>
-      </w:r>
-      <w:r>
-        <w:tab/>
-      </w:r>
-    </w:p>
-    <w:p>
-      <w:pPr>
-        <w:spacing w:after="0"/>
-      </w:pPr>
-      <w:r>
-        <w:t>Looking ahead from the present position where food production has kept ahead of population growth globally, but has fallen per capita in 55 (mainly African) countries, it would seem that these trends will continue. About 30 countries - most of them African - can expect serious problems unless they reduce population growth and give higher priority to agriculture and conservation. Though a warmer, wetter earth with high CO2 levels is likely to be capable of producing more food, the amounts will still be inadequate for many poorer countries. In many cases, the population projections are greater than the entire local land resources can support.}</w:t>
-      </w:r>
-    </w:p>
-    <w:p>
-      <w:pPr>
-        <w:spacing w:after="0"/>
-      </w:pPr>
-    </w:p>
-    <w:p>
-      <w:pPr>
-        <w:spacing w:after="0"/>
-      </w:pPr>
-      <w:r>
-        <w:t>Of all the countries in the world it is those in Africa ___.</w:t>
-      </w:r>
-    </w:p>
-    <w:p>
-      <w:pPr>
-        <w:spacing w:after="0"/>
-      </w:pPr>
-      <w:r>
-        <w:t>which have taken the most drastic measures to prevent population growth</w:t>
-      </w:r>
-    </w:p>
-    <w:p>
-      <w:pPr>
-        <w:spacing w:after="0"/>
-      </w:pPr>
-      <w:r>
-        <w:t>\that are most threatened by food shortages</w:t>
-      </w:r>
-    </w:p>
-    <w:p>
-      <w:pPr>
-        <w:spacing w:after="0"/>
-      </w:pPr>
-      <w:r>
-        <w:t>which are environmentally most at a disadvantage</w:t>
-      </w:r>
-    </w:p>
-    <w:p>
-      <w:pPr>
-        <w:spacing w:after="0"/>
-      </w:pPr>
-      <w:r>
-        <w:t>that are most conscious of the need to preserve the environment</w:t>
-      </w:r>
-    </w:p>
-    <w:p>
-      <w:pPr>
-        <w:spacing w:after="0"/>
-      </w:pPr>
-    </w:p>
-    <w:p>
-      <w:pPr>
-        <w:spacing w:after="0"/>
-      </w:pPr>
-      <w:r>
-        <w:t>It is argued in the passage that __.</w:t>
-      </w:r>
-    </w:p>
-    <w:p>
-      <w:pPr>
-        <w:spacing w:after="0"/>
-      </w:pPr>
-      <w:r>
-        <w:t>\changes in world climate are increasing the problems of food production</w:t>
-      </w:r>
-    </w:p>
-    <w:p>
-      <w:pPr>
-        <w:spacing w:after="0"/>
-      </w:pPr>
-      <w:r>
-        <w:t>agricultural development will presently put an end to global food shortages</w:t>
-      </w:r>
-    </w:p>
-    <w:p>
-      <w:pPr>
-        <w:spacing w:after="0"/>
-      </w:pPr>
-      <w:r>
-        <w:t>with the exception of African countries, the global production of food is adequate and likely to continue so</w:t>
-      </w:r>
-    </w:p>
-    <w:p>
-      <w:pPr>
-        <w:spacing w:after="0"/>
-      </w:pPr>
-      <w:r>
-        <w:t>the conservation of land resources is of minor importance</w:t>
-      </w:r>
-    </w:p>
-    <w:p>
-      <w:pPr>
-        <w:spacing w:after="0"/>
-      </w:pPr>
-    </w:p>
-    <w:p>
-      <w:pPr>
-        <w:spacing w:after="0"/>
-      </w:pPr>
-      <w:r>
-        <w:t>According to the passage, it is anticipated that __.</w:t>
-      </w:r>
-    </w:p>
-    <w:p>
-      <w:pPr>
-        <w:spacing w:after="0"/>
-      </w:pPr>
-      <w:r>
-        <w:t>food production will double in the years ahead</w:t>
-      </w:r>
-    </w:p>
-    <w:p>
-      <w:pPr>
-        <w:spacing w:after="0"/>
-      </w:pPr>
-      <w:r>
-        <w:t>the present situation concerning population growth and food production will soon improve</w:t>
-      </w:r>
-    </w:p>
-    <w:p>
-      <w:pPr>
-        <w:spacing w:after="0"/>
-      </w:pPr>
-      <w:r>
-        <w:t>all the African countries will soon solve all their population problems</w:t>
-      </w:r>
-    </w:p>
-    <w:p>
-      <w:pPr>
-        <w:spacing w:after="0"/>
-      </w:pPr>
-      <w:r>
-        <w:t>\unless serious measures are taken, the poor countries of the world will be faced with famine</w:t>
-      </w:r>
-    </w:p>
-    <w:p>
-      <w:pPr>
-        <w:spacing w:after="0"/>
-      </w:pPr>
-    </w:p>
-    <w:p>
-      <w:pPr>
-        <w:spacing w:after="0"/>
-      </w:pPr>
-      <w:r>
-        <w:t>&lt;PASSAGE&gt;</w:t>
-      </w:r>
-    </w:p>
-    <w:p>
-      <w:pPr>
-        <w:spacing w:after="0"/>
-      </w:pPr>
-      <w:r>
-        <w:t xml:space="preserve">In one very long sentence, the introduction to the UN Charter expresses the ideals and the common goals of all the peoples whose governments joined together to form the UN. We the peoples of the UN determined to save succeeding generations from the scourge of war, which twice in our lifetime has brought untold suffering to mankind, and to reaffirm faith in fundamental rights, in the dignity and worth of the human person, in the equal rights of men and women and of nations large and small, and to establish conditions under which justice and respect for the obligations arising from treaties and other sources of international law can be maintained, and to promote social progress and better standards of life in larger freedom, and for these ends, to practise tolerance and live together in peace with one another as good neighbours, and to unite our strength to maintain international peace and security, and to ensure, by the acceptance of principles and the institution of methods, that armed force shall not be used, save in the common interest, and to employ international machinery for the </w:t>
-      </w:r>
-      <w:r>
-        <w:lastRenderedPageBreak/>
-        <w:t>promotion of economic and social advancement of all peoples, have resolved to combine our efforts to accomplish these aims.</w:t>
-      </w:r>
-    </w:p>
-    <w:p>
-      <w:pPr>
-        <w:spacing w:after="0"/>
-      </w:pPr>
-    </w:p>
-    <w:p>
-      <w:pPr>
-        <w:spacing w:after="0"/>
-      </w:pPr>
-      <w:r>
-        <w:t>The first stated goal of the UN was ___</w:t>
-      </w:r>
-    </w:p>
-    <w:p>
-      <w:pPr>
-        <w:spacing w:after="0"/>
-      </w:pPr>
-      <w:r>
-        <w:t>to supervise peace treaties</w:t>
-      </w:r>
-    </w:p>
-    <w:p>
-      <w:pPr>
-        <w:spacing w:after="0"/>
-      </w:pPr>
-      <w:r>
-        <w:t>to establish "The United Nations".</w:t>
-      </w:r>
-    </w:p>
-    <w:p>
-      <w:pPr>
-        <w:spacing w:after="0"/>
-      </w:pPr>
-      <w:r>
-        <w:t>to assist the "third world" countries</w:t>
-      </w:r>
-    </w:p>
-    <w:p>
-      <w:pPr>
-        <w:spacing w:after="0"/>
-      </w:pPr>
-      <w:r>
-        <w:t>\to prevent a third world war</w:t>
-      </w:r>
-    </w:p>
-    <w:p>
-      <w:pPr>
-        <w:spacing w:after="0"/>
-      </w:pPr>
-    </w:p>
-    <w:p>
-      <w:pPr>
-        <w:spacing w:after="0"/>
-      </w:pPr>
-      <w:r>
-        <w:t>Under its Charter, the UN guarantees ___</w:t>
-      </w:r>
-    </w:p>
-    <w:p>
-      <w:pPr>
-        <w:spacing w:after="0"/>
-      </w:pPr>
-      <w:r>
-        <w:t>never to use arms</w:t>
-      </w:r>
-    </w:p>
-    <w:p>
-      <w:pPr>
-        <w:spacing w:after="0"/>
-      </w:pPr>
-      <w:r>
-        <w:t>better standards of housing</w:t>
-      </w:r>
-    </w:p>
-    <w:p>
-      <w:pPr>
-        <w:spacing w:after="0"/>
-      </w:pPr>
-      <w:r>
-        <w:t>better education</w:t>
-      </w:r>
-    </w:p>
-    <w:p>
-      <w:pPr>
-        <w:spacing w:after="0"/>
-      </w:pPr>
-      <w:r>
-        <w:t>\the human rights</w:t>
-      </w:r>
-    </w:p>
-    <w:p>
-      <w:pPr>
-        <w:spacing w:after="0"/>
-      </w:pPr>
-    </w:p>
-    <w:p>
-      <w:pPr>
-        <w:spacing w:after="0"/>
-      </w:pPr>
-      <w:r>
-        <w:t>&lt;PASSAGE&gt;</w:t>
-      </w:r>
-    </w:p>
-    <w:p>
-      <w:pPr>
-        <w:spacing w:after="0"/>
-      </w:pPr>
-      <w:r>
         <w:t>{http://www.freeonlinetest.in/online-exam/english/reading-comprehension/1</w:t>
       </w:r>
     </w:p>
@@ -307,6 +316,9 @@
         <w:spacing w:after="0"/>
       </w:pPr>
       <w:r>
+        <w:t xml:space="preserve">        </w:t>
+      </w:r>
+      <w:r>
         <w:t>In the town of Agra there lived a rich businessman. But he was also quite a miser. Various people used to flock outside his house everyday hoping for some kind of generosity, but they always had to return home disappointed. He used to ward them off with false promises and then never lived up to his word. Then one day, a poet named Raidas arrived at his house and said that he wanted to read out his poems to the rich man. As the rich man was very fond of poetry, he welcomed him in with open arms.</w:t>
       </w:r>
     </w:p>
@@ -315,6 +327,9 @@
         <w:spacing w:after="0"/>
       </w:pPr>
       <w:r>
+        <w:t xml:space="preserve">        </w:t>
+      </w:r>
+      <w:r>
         <w:t>Raidas started to recite all his poems one by one. The rich man was very pleased and especially so when he heard and especially so when he heard the poem that Raidas had written on him. In those days it was a custom for rich man and kings to show their appreciation through a reward or a gift, as that was the only means of earning that a poor poet possessed. So the rich man promised Raidas some gifts and asked him to come and collect them the next day, Raidas was pleased.</w:t>
       </w:r>
     </w:p>
@@ -323,6 +338,9 @@
         <w:spacing w:after="0"/>
       </w:pPr>
       <w:r>
+        <w:t xml:space="preserve">        </w:t>
+      </w:r>
+      <w:r>
         <w:t>The next morning when he arrived at the house, the rich man pretended that he had never laid eyes on him before. When Raidas reminded him of his promise, he said that although Raidas was a good poet he liked the poems which were written on him and rest of the poems were very ordinary. He also said that he had earlier promised a reward to Raidas not because he was really pleased or impressed but to simply encourage him. Raidas was extremely upset, but as there was nothing that he could do, he quietly left the house. On his way home he saw his brother Kuber riding a horse. So he stopped him and asked for his help after narrating the whole incident. Kuber took him to his own house in order to come up with a plan. Alter giving it to some thought he asked Raidas to go to a friend’s house with five gold coins and request the friend to plan a dinner where the rich man would also be invited. He then narrated his plan to him.</w:t>
       </w:r>
     </w:p>
@@ -330,6 +348,9 @@
       <w:pPr>
         <w:spacing w:after="0"/>
       </w:pPr>
+      <w:r>
+        <w:t xml:space="preserve">        </w:t>
+      </w:r>
       <w:r>
         <w:t xml:space="preserve">Raidas had one trustworthy friend whose name was Mayadas. So he went up to him and told him his plan. The next day, Mayadas went to the rich man’s house and invited him for the dinner. He said that he intended to serve his guests in vessels of gold, which the guests would get to take home after the meal. The rich man was thrilled to hear this and jumped at the offer. After the rich man arrived at Mayadas house, he was surprised to see no other guests there but Raidas. Anyhow, they welcomed him </w:t>
       </w:r>

</xml_diff>